<commit_message>
Xiang Rong projects load
</commit_message>
<xml_diff>
--- a/ops/import-2022-02-11/log.docx
+++ b/ops/import-2022-02-11/log.docx
@@ -21,19 +21,21 @@
           <w:sz w:val="28"/>
           <w:szCs w:val="28"/>
         </w:rPr>
-        <w:t>CREATE TABLE `</w:t>
-      </w:r>
-      <w:proofErr w:type="spellStart"/>
-      <w:r>
+        <w:t>CREATE TABLE `staging_xr` (</w:t>
+      </w:r>
+    </w:p>
+    <w:p>
+      <w:pPr>
+        <w:pBdr>
+          <w:bottom w:val="single" w:sz="6" w:space="1" w:color="auto"/>
+        </w:pBdr>
         <w:rPr>
           <w:rFonts w:ascii="Menlo" w:hAnsi="Menlo" w:cs="Menlo"/>
           <w:color w:val="000000"/>
           <w:sz w:val="28"/>
           <w:szCs w:val="28"/>
         </w:rPr>
-        <w:t>staging_xr</w:t>
-      </w:r>
-      <w:proofErr w:type="spellEnd"/>
+      </w:pPr>
       <w:r>
         <w:rPr>
           <w:rFonts w:ascii="Menlo" w:hAnsi="Menlo" w:cs="Menlo"/>
@@ -41,21 +43,17 @@
           <w:sz w:val="28"/>
           <w:szCs w:val="28"/>
         </w:rPr>
-        <w:t>` (</w:t>
-      </w:r>
-    </w:p>
-    <w:p>
-      <w:pPr>
-        <w:pBdr>
-          <w:bottom w:val="single" w:sz="6" w:space="1" w:color="auto"/>
-        </w:pBdr>
+        <w:t xml:space="preserve">  `startAt` </w:t>
+      </w:r>
+      <w:r>
         <w:rPr>
           <w:rFonts w:ascii="Menlo" w:hAnsi="Menlo" w:cs="Menlo"/>
           <w:color w:val="000000"/>
           <w:sz w:val="28"/>
           <w:szCs w:val="28"/>
         </w:rPr>
-      </w:pPr>
+        <w:t>year</w:t>
+      </w:r>
       <w:r>
         <w:rPr>
           <w:rFonts w:ascii="Menlo" w:hAnsi="Menlo" w:cs="Menlo"/>
@@ -63,19 +61,21 @@
           <w:sz w:val="28"/>
           <w:szCs w:val="28"/>
         </w:rPr>
-        <w:t xml:space="preserve">  `</w:t>
-      </w:r>
-      <w:proofErr w:type="spellStart"/>
-      <w:r>
+        <w:t xml:space="preserve"> DEFAULT NULL,</w:t>
+      </w:r>
+    </w:p>
+    <w:p>
+      <w:pPr>
+        <w:pBdr>
+          <w:bottom w:val="single" w:sz="6" w:space="1" w:color="auto"/>
+        </w:pBdr>
         <w:rPr>
           <w:rFonts w:ascii="Menlo" w:hAnsi="Menlo" w:cs="Menlo"/>
           <w:color w:val="000000"/>
           <w:sz w:val="28"/>
           <w:szCs w:val="28"/>
         </w:rPr>
-        <w:t>startAt</w:t>
-      </w:r>
-      <w:proofErr w:type="spellEnd"/>
+      </w:pPr>
       <w:r>
         <w:rPr>
           <w:rFonts w:ascii="Menlo" w:hAnsi="Menlo" w:cs="Menlo"/>
@@ -83,17 +83,21 @@
           <w:sz w:val="28"/>
           <w:szCs w:val="28"/>
         </w:rPr>
-        <w:t xml:space="preserve">` </w:t>
-      </w:r>
-      <w:r>
+        <w:t xml:space="preserve">  `code` int NOT NULL,</w:t>
+      </w:r>
+    </w:p>
+    <w:p>
+      <w:pPr>
+        <w:pBdr>
+          <w:bottom w:val="single" w:sz="6" w:space="1" w:color="auto"/>
+        </w:pBdr>
         <w:rPr>
           <w:rFonts w:ascii="Menlo" w:hAnsi="Menlo" w:cs="Menlo"/>
           <w:color w:val="000000"/>
           <w:sz w:val="28"/>
           <w:szCs w:val="28"/>
         </w:rPr>
-        <w:t>year</w:t>
-      </w:r>
+      </w:pPr>
       <w:r>
         <w:rPr>
           <w:rFonts w:ascii="Menlo" w:hAnsi="Menlo" w:cs="Menlo"/>
@@ -101,7 +105,7 @@
           <w:sz w:val="28"/>
           <w:szCs w:val="28"/>
         </w:rPr>
-        <w:t xml:space="preserve"> DEFAULT NULL,</w:t>
+        <w:t xml:space="preserve">  `schoolName` varchar(255) DEFAULT NULL,</w:t>
       </w:r>
     </w:p>
     <w:p>
@@ -123,7 +127,7 @@
           <w:sz w:val="28"/>
           <w:szCs w:val="28"/>
         </w:rPr>
-        <w:t xml:space="preserve">  `code` int NOT NULL,</w:t>
+        <w:t xml:space="preserve">  `name` varchar(255) DEFAULT NULL,</w:t>
       </w:r>
     </w:p>
     <w:p>
@@ -145,9 +149,15 @@
           <w:sz w:val="28"/>
           <w:szCs w:val="28"/>
         </w:rPr>
-        <w:t xml:space="preserve">  `</w:t>
-      </w:r>
-      <w:proofErr w:type="spellStart"/>
+        <w:t xml:space="preserve">  `description` varchar(255) DEFAULT NULL</w:t>
+      </w:r>
+    </w:p>
+    <w:p>
+      <w:pPr>
+        <w:pBdr>
+          <w:bottom w:val="single" w:sz="6" w:space="1" w:color="auto"/>
+        </w:pBdr>
+      </w:pPr>
       <w:r>
         <w:rPr>
           <w:rFonts w:ascii="Menlo" w:hAnsi="Menlo" w:cs="Menlo"/>
@@ -155,169 +165,8 @@
           <w:sz w:val="28"/>
           <w:szCs w:val="28"/>
         </w:rPr>
-        <w:t>schoolName</w:t>
-      </w:r>
-      <w:proofErr w:type="spellEnd"/>
-      <w:r>
-        <w:rPr>
-          <w:rFonts w:ascii="Menlo" w:hAnsi="Menlo" w:cs="Menlo"/>
-          <w:color w:val="000000"/>
-          <w:sz w:val="28"/>
-          <w:szCs w:val="28"/>
-        </w:rPr>
-        <w:t xml:space="preserve">` </w:t>
-      </w:r>
-      <w:proofErr w:type="gramStart"/>
-      <w:r>
-        <w:rPr>
-          <w:rFonts w:ascii="Menlo" w:hAnsi="Menlo" w:cs="Menlo"/>
-          <w:color w:val="000000"/>
-          <w:sz w:val="28"/>
-          <w:szCs w:val="28"/>
-        </w:rPr>
-        <w:t>varchar(</w:t>
-      </w:r>
-      <w:proofErr w:type="gramEnd"/>
-      <w:r>
-        <w:rPr>
-          <w:rFonts w:ascii="Menlo" w:hAnsi="Menlo" w:cs="Menlo"/>
-          <w:color w:val="000000"/>
-          <w:sz w:val="28"/>
-          <w:szCs w:val="28"/>
-        </w:rPr>
-        <w:t>255) DEFAULT NULL,</w:t>
-      </w:r>
-    </w:p>
-    <w:p>
-      <w:pPr>
-        <w:pBdr>
-          <w:bottom w:val="single" w:sz="6" w:space="1" w:color="auto"/>
-        </w:pBdr>
-        <w:rPr>
-          <w:rFonts w:ascii="Menlo" w:hAnsi="Menlo" w:cs="Menlo"/>
-          <w:color w:val="000000"/>
-          <w:sz w:val="28"/>
-          <w:szCs w:val="28"/>
-        </w:rPr>
-      </w:pPr>
-      <w:r>
-        <w:rPr>
-          <w:rFonts w:ascii="Menlo" w:hAnsi="Menlo" w:cs="Menlo"/>
-          <w:color w:val="000000"/>
-          <w:sz w:val="28"/>
-          <w:szCs w:val="28"/>
-        </w:rPr>
-        <w:t xml:space="preserve">  `name` </w:t>
-      </w:r>
-      <w:proofErr w:type="gramStart"/>
-      <w:r>
-        <w:rPr>
-          <w:rFonts w:ascii="Menlo" w:hAnsi="Menlo" w:cs="Menlo"/>
-          <w:color w:val="000000"/>
-          <w:sz w:val="28"/>
-          <w:szCs w:val="28"/>
-        </w:rPr>
-        <w:t>varchar(</w:t>
-      </w:r>
-      <w:proofErr w:type="gramEnd"/>
-      <w:r>
-        <w:rPr>
-          <w:rFonts w:ascii="Menlo" w:hAnsi="Menlo" w:cs="Menlo"/>
-          <w:color w:val="000000"/>
-          <w:sz w:val="28"/>
-          <w:szCs w:val="28"/>
-        </w:rPr>
-        <w:t>255) DEFAULT NULL,</w:t>
-      </w:r>
-    </w:p>
-    <w:p>
-      <w:pPr>
-        <w:pBdr>
-          <w:bottom w:val="single" w:sz="6" w:space="1" w:color="auto"/>
-        </w:pBdr>
-        <w:rPr>
-          <w:rFonts w:ascii="Menlo" w:hAnsi="Menlo" w:cs="Menlo"/>
-          <w:color w:val="000000"/>
-          <w:sz w:val="28"/>
-          <w:szCs w:val="28"/>
-        </w:rPr>
-      </w:pPr>
-      <w:r>
-        <w:rPr>
-          <w:rFonts w:ascii="Menlo" w:hAnsi="Menlo" w:cs="Menlo"/>
-          <w:color w:val="000000"/>
-          <w:sz w:val="28"/>
-          <w:szCs w:val="28"/>
-        </w:rPr>
-        <w:t xml:space="preserve">  `description` </w:t>
-      </w:r>
-      <w:proofErr w:type="gramStart"/>
-      <w:r>
-        <w:rPr>
-          <w:rFonts w:ascii="Menlo" w:hAnsi="Menlo" w:cs="Menlo"/>
-          <w:color w:val="000000"/>
-          <w:sz w:val="28"/>
-          <w:szCs w:val="28"/>
-        </w:rPr>
-        <w:t>varchar(</w:t>
-      </w:r>
-      <w:proofErr w:type="gramEnd"/>
-      <w:r>
-        <w:rPr>
-          <w:rFonts w:ascii="Menlo" w:hAnsi="Menlo" w:cs="Menlo"/>
-          <w:color w:val="000000"/>
-          <w:sz w:val="28"/>
-          <w:szCs w:val="28"/>
-        </w:rPr>
-        <w:t>255) DEFAULT NULL</w:t>
-      </w:r>
-    </w:p>
-    <w:p>
-      <w:pPr>
-        <w:pBdr>
-          <w:bottom w:val="single" w:sz="6" w:space="1" w:color="auto"/>
-        </w:pBdr>
-      </w:pPr>
-      <w:r>
-        <w:rPr>
-          <w:rFonts w:ascii="Menlo" w:hAnsi="Menlo" w:cs="Menlo"/>
-          <w:color w:val="000000"/>
-          <w:sz w:val="28"/>
-          <w:szCs w:val="28"/>
-        </w:rPr>
-        <w:t>) ENGINE=</w:t>
-      </w:r>
-      <w:proofErr w:type="spellStart"/>
-      <w:r>
-        <w:rPr>
-          <w:rFonts w:ascii="Menlo" w:hAnsi="Menlo" w:cs="Menlo"/>
-          <w:color w:val="000000"/>
-          <w:sz w:val="28"/>
-          <w:szCs w:val="28"/>
-        </w:rPr>
-        <w:t>InnoDB</w:t>
-      </w:r>
-      <w:proofErr w:type="spellEnd"/>
-      <w:r>
-        <w:rPr>
-          <w:rFonts w:ascii="Menlo" w:hAnsi="Menlo" w:cs="Menlo"/>
-          <w:color w:val="000000"/>
-          <w:sz w:val="28"/>
-          <w:szCs w:val="28"/>
-        </w:rPr>
-        <w:t xml:space="preserve"> AUTO_INCREMENT=512 DEFAULT CHARSET=utf8mb4 COLLATE=utf8mb4_0900_ai_</w:t>
-      </w:r>
-      <w:proofErr w:type="gramStart"/>
-      <w:r>
-        <w:rPr>
-          <w:rFonts w:ascii="Menlo" w:hAnsi="Menlo" w:cs="Menlo"/>
-          <w:color w:val="000000"/>
-          <w:sz w:val="28"/>
-          <w:szCs w:val="28"/>
-        </w:rPr>
-        <w:t>ci;</w:t>
-      </w:r>
-      <w:proofErr w:type="gramEnd"/>
+        <w:t>) ENGINE=InnoDB AUTO_INCREMENT=512 DEFAULT CHARSET=utf8mb4 COLLATE=utf8mb4_0900_ai_ci;</w:t>
+      </w:r>
     </w:p>
     <w:p/>
     <w:p>
@@ -359,9 +208,8 @@
           <w:sz w:val="22"/>
           <w:szCs w:val="22"/>
         </w:rPr>
-        <w:t>LOAD DATA LOCAL INFILE '/Users/</w:t>
-      </w:r>
-      <w:proofErr w:type="spellStart"/>
+        <w:t>LOAD DATA LOCAL INFILE '/Users/yannonghuang/Desktop/</w:t>
+      </w:r>
       <w:r>
         <w:rPr>
           <w:rFonts w:ascii="Menlo" w:hAnsi="Menlo" w:cs="Menlo"/>
@@ -369,9 +217,8 @@
           <w:sz w:val="22"/>
           <w:szCs w:val="22"/>
         </w:rPr>
-        <w:t>yannonghuang</w:t>
-      </w:r>
-      <w:proofErr w:type="spellEnd"/>
+        <w:t>xr</w:t>
+      </w:r>
       <w:r>
         <w:rPr>
           <w:rFonts w:ascii="Menlo" w:hAnsi="Menlo" w:cs="Menlo"/>
@@ -379,7 +226,7 @@
           <w:sz w:val="22"/>
           <w:szCs w:val="22"/>
         </w:rPr>
-        <w:t>/Desktop/</w:t>
+        <w:t>.csv' into table staging_</w:t>
       </w:r>
       <w:r>
         <w:rPr>
@@ -397,9 +244,8 @@
           <w:sz w:val="22"/>
           <w:szCs w:val="22"/>
         </w:rPr>
-        <w:t xml:space="preserve">.csv' into table </w:t>
-      </w:r>
-      <w:proofErr w:type="spellStart"/>
+        <w:t xml:space="preserve"> FIELDS TERMINATED BY ','</w:t>
+      </w:r>
       <w:r>
         <w:rPr>
           <w:rFonts w:ascii="Menlo" w:hAnsi="Menlo" w:cs="Menlo"/>
@@ -407,47 +253,8 @@
           <w:sz w:val="22"/>
           <w:szCs w:val="22"/>
         </w:rPr>
-        <w:t>staging_</w:t>
-      </w:r>
-      <w:r>
-        <w:rPr>
-          <w:rFonts w:ascii="Menlo" w:hAnsi="Menlo" w:cs="Menlo"/>
-          <w:color w:val="000000"/>
-          <w:sz w:val="22"/>
-          <w:szCs w:val="22"/>
-        </w:rPr>
-        <w:t>xr</w:t>
-      </w:r>
-      <w:proofErr w:type="spellEnd"/>
-      <w:r>
-        <w:rPr>
-          <w:rFonts w:ascii="Menlo" w:hAnsi="Menlo" w:cs="Menlo"/>
-          <w:color w:val="000000"/>
-          <w:sz w:val="22"/>
-          <w:szCs w:val="22"/>
-        </w:rPr>
-        <w:t xml:space="preserve"> FIELDS TERMINATED BY ',</w:t>
-      </w:r>
-      <w:proofErr w:type="gramStart"/>
-      <w:r>
-        <w:rPr>
-          <w:rFonts w:ascii="Menlo" w:hAnsi="Menlo" w:cs="Menlo"/>
-          <w:color w:val="000000"/>
-          <w:sz w:val="22"/>
-          <w:szCs w:val="22"/>
-        </w:rPr>
-        <w:t>'</w:t>
-      </w:r>
-      <w:r>
-        <w:rPr>
-          <w:rFonts w:ascii="Menlo" w:hAnsi="Menlo" w:cs="Menlo"/>
-          <w:color w:val="000000"/>
-          <w:sz w:val="22"/>
-          <w:szCs w:val="22"/>
-        </w:rPr>
         <w:t>;</w:t>
       </w:r>
-      <w:proofErr w:type="gramEnd"/>
     </w:p>
     <w:p/>
     <w:p>
@@ -479,51 +286,23 @@
         <w:rPr>
           <w:rFonts w:ascii="Times" w:hAnsi="Times"/>
         </w:rPr>
-        <w:t xml:space="preserve">  `</w:t>
-      </w:r>
-      <w:proofErr w:type="spellStart"/>
-      <w:r>
-        <w:rPr>
-          <w:rFonts w:ascii="Times" w:hAnsi="Times"/>
-        </w:rPr>
-        <w:t>createdAt</w:t>
-      </w:r>
-      <w:proofErr w:type="spellEnd"/>
-      <w:r>
-        <w:rPr>
-          <w:rFonts w:ascii="Times" w:hAnsi="Times"/>
-        </w:rPr>
-        <w:t>`,</w:t>
-      </w:r>
-    </w:p>
-    <w:p>
-      <w:pPr>
-        <w:pBdr>
-          <w:bottom w:val="single" w:sz="6" w:space="1" w:color="auto"/>
-        </w:pBdr>
-        <w:rPr>
-          <w:rFonts w:ascii="Times" w:hAnsi="Times"/>
-        </w:rPr>
-      </w:pPr>
-      <w:r>
-        <w:rPr>
-          <w:rFonts w:ascii="Times" w:hAnsi="Times"/>
-        </w:rPr>
-        <w:t xml:space="preserve">  `</w:t>
-      </w:r>
-      <w:proofErr w:type="spellStart"/>
-      <w:r>
-        <w:rPr>
-          <w:rFonts w:ascii="Times" w:hAnsi="Times"/>
-        </w:rPr>
-        <w:t>updatedAt</w:t>
-      </w:r>
-      <w:proofErr w:type="spellEnd"/>
-      <w:r>
-        <w:rPr>
-          <w:rFonts w:ascii="Times" w:hAnsi="Times"/>
-        </w:rPr>
-        <w:t>`,</w:t>
+        <w:t xml:space="preserve">  `createdAt`,</w:t>
+      </w:r>
+    </w:p>
+    <w:p>
+      <w:pPr>
+        <w:pBdr>
+          <w:bottom w:val="single" w:sz="6" w:space="1" w:color="auto"/>
+        </w:pBdr>
+        <w:rPr>
+          <w:rFonts w:ascii="Times" w:hAnsi="Times"/>
+        </w:rPr>
+      </w:pPr>
+      <w:r>
+        <w:rPr>
+          <w:rFonts w:ascii="Times" w:hAnsi="Times"/>
+        </w:rPr>
+        <w:t xml:space="preserve">  `updatedAt`,</w:t>
       </w:r>
     </w:p>
     <w:p>
@@ -555,105 +334,55 @@
         <w:rPr>
           <w:rFonts w:ascii="Times" w:hAnsi="Times"/>
         </w:rPr>
-        <w:t xml:space="preserve">  `description</w:t>
-      </w:r>
-      <w:proofErr w:type="gramStart"/>
-      <w:r>
-        <w:rPr>
-          <w:rFonts w:ascii="Times" w:hAnsi="Times"/>
-        </w:rPr>
-        <w:t>` ,</w:t>
-      </w:r>
-      <w:proofErr w:type="gramEnd"/>
-    </w:p>
-    <w:p>
-      <w:pPr>
-        <w:pBdr>
-          <w:bottom w:val="single" w:sz="6" w:space="1" w:color="auto"/>
-        </w:pBdr>
-        <w:rPr>
-          <w:rFonts w:ascii="Times" w:hAnsi="Times"/>
-        </w:rPr>
-      </w:pPr>
-      <w:r>
-        <w:rPr>
-          <w:rFonts w:ascii="Times" w:hAnsi="Times"/>
-        </w:rPr>
-        <w:t xml:space="preserve">  `</w:t>
-      </w:r>
-      <w:proofErr w:type="spellStart"/>
-      <w:r>
-        <w:rPr>
-          <w:rFonts w:ascii="Times" w:hAnsi="Times"/>
-        </w:rPr>
-        <w:t>schoolId</w:t>
-      </w:r>
-      <w:proofErr w:type="spellEnd"/>
-      <w:r>
-        <w:rPr>
-          <w:rFonts w:ascii="Times" w:hAnsi="Times"/>
-        </w:rPr>
-        <w:t>`,</w:t>
-      </w:r>
-    </w:p>
-    <w:p>
-      <w:pPr>
-        <w:pBdr>
-          <w:bottom w:val="single" w:sz="6" w:space="1" w:color="auto"/>
-        </w:pBdr>
-        <w:rPr>
-          <w:rFonts w:ascii="Times" w:hAnsi="Times"/>
-        </w:rPr>
-      </w:pPr>
-      <w:r>
-        <w:rPr>
-          <w:rFonts w:ascii="Times" w:hAnsi="Times"/>
-        </w:rPr>
-        <w:t xml:space="preserve">  `</w:t>
-      </w:r>
-      <w:proofErr w:type="spellStart"/>
-      <w:r>
-        <w:rPr>
-          <w:rFonts w:ascii="Times" w:hAnsi="Times"/>
-        </w:rPr>
-        <w:t>startAt</w:t>
-      </w:r>
-      <w:proofErr w:type="spellEnd"/>
-      <w:r>
-        <w:rPr>
-          <w:rFonts w:ascii="Times" w:hAnsi="Times"/>
-        </w:rPr>
-        <w:t>`,</w:t>
-      </w:r>
-    </w:p>
-    <w:p>
-      <w:pPr>
-        <w:pBdr>
-          <w:bottom w:val="single" w:sz="6" w:space="1" w:color="auto"/>
-        </w:pBdr>
-        <w:rPr>
-          <w:rFonts w:ascii="Times" w:hAnsi="Times"/>
-        </w:rPr>
-      </w:pPr>
-      <w:r>
-        <w:rPr>
-          <w:rFonts w:ascii="Times" w:hAnsi="Times"/>
-        </w:rPr>
-        <w:t xml:space="preserve">  `</w:t>
-      </w:r>
-      <w:proofErr w:type="spellStart"/>
-      <w:r>
-        <w:rPr>
-          <w:rFonts w:ascii="Times" w:hAnsi="Times"/>
-        </w:rPr>
-        <w:t>xr</w:t>
-      </w:r>
-      <w:proofErr w:type="spellEnd"/>
-      <w:r>
-        <w:rPr>
-          <w:rFonts w:ascii="Times" w:hAnsi="Times"/>
-        </w:rPr>
-        <w:t>`</w:t>
+        <w:t xml:space="preserve">  `description` ,</w:t>
+      </w:r>
+    </w:p>
+    <w:p>
+      <w:pPr>
+        <w:pBdr>
+          <w:bottom w:val="single" w:sz="6" w:space="1" w:color="auto"/>
+        </w:pBdr>
+        <w:rPr>
+          <w:rFonts w:ascii="Times" w:hAnsi="Times"/>
+        </w:rPr>
+      </w:pPr>
+      <w:r>
+        <w:rPr>
+          <w:rFonts w:ascii="Times" w:hAnsi="Times"/>
+        </w:rPr>
+        <w:t xml:space="preserve">  `schoolId`,</w:t>
+      </w:r>
+    </w:p>
+    <w:p>
+      <w:pPr>
+        <w:pBdr>
+          <w:bottom w:val="single" w:sz="6" w:space="1" w:color="auto"/>
+        </w:pBdr>
+        <w:rPr>
+          <w:rFonts w:ascii="Times" w:hAnsi="Times"/>
+        </w:rPr>
+      </w:pPr>
+      <w:r>
+        <w:rPr>
+          <w:rFonts w:ascii="Times" w:hAnsi="Times"/>
+        </w:rPr>
+        <w:t xml:space="preserve">  `startAt`,</w:t>
+      </w:r>
+    </w:p>
+    <w:p>
+      <w:pPr>
+        <w:pBdr>
+          <w:bottom w:val="single" w:sz="6" w:space="1" w:color="auto"/>
+        </w:pBdr>
+        <w:rPr>
+          <w:rFonts w:ascii="Times" w:hAnsi="Times"/>
+        </w:rPr>
+      </w:pPr>
+      <w:r>
+        <w:rPr>
+          <w:rFonts w:ascii="Times" w:hAnsi="Times"/>
+        </w:rPr>
+        <w:t xml:space="preserve">  `xr`</w:t>
       </w:r>
     </w:p>
     <w:p>
@@ -701,79 +430,23 @@
         <w:rPr>
           <w:rFonts w:ascii="Times" w:hAnsi="Times"/>
         </w:rPr>
-        <w:t xml:space="preserve">  </w:t>
-      </w:r>
-      <w:proofErr w:type="gramStart"/>
-      <w:r>
-        <w:rPr>
-          <w:rFonts w:ascii="Times" w:hAnsi="Times"/>
-        </w:rPr>
-        <w:t>now(</w:t>
-      </w:r>
-      <w:proofErr w:type="gramEnd"/>
-      <w:r>
-        <w:rPr>
-          <w:rFonts w:ascii="Times" w:hAnsi="Times"/>
-        </w:rPr>
-        <w:t xml:space="preserve">) as </w:t>
-      </w:r>
-      <w:proofErr w:type="spellStart"/>
-      <w:r>
-        <w:rPr>
-          <w:rFonts w:ascii="Times" w:hAnsi="Times"/>
-        </w:rPr>
-        <w:t>createdAt</w:t>
-      </w:r>
-      <w:proofErr w:type="spellEnd"/>
-      <w:r>
-        <w:rPr>
-          <w:rFonts w:ascii="Times" w:hAnsi="Times"/>
-        </w:rPr>
-        <w:t>,</w:t>
-      </w:r>
-    </w:p>
-    <w:p>
-      <w:pPr>
-        <w:pBdr>
-          <w:bottom w:val="single" w:sz="6" w:space="1" w:color="auto"/>
-        </w:pBdr>
-        <w:rPr>
-          <w:rFonts w:ascii="Times" w:hAnsi="Times"/>
-        </w:rPr>
-      </w:pPr>
-      <w:r>
-        <w:rPr>
-          <w:rFonts w:ascii="Times" w:hAnsi="Times"/>
-        </w:rPr>
-        <w:t xml:space="preserve">  </w:t>
-      </w:r>
-      <w:proofErr w:type="gramStart"/>
-      <w:r>
-        <w:rPr>
-          <w:rFonts w:ascii="Times" w:hAnsi="Times"/>
-        </w:rPr>
-        <w:t>now(</w:t>
-      </w:r>
-      <w:proofErr w:type="gramEnd"/>
-      <w:r>
-        <w:rPr>
-          <w:rFonts w:ascii="Times" w:hAnsi="Times"/>
-        </w:rPr>
-        <w:t xml:space="preserve">) as </w:t>
-      </w:r>
-      <w:proofErr w:type="spellStart"/>
-      <w:r>
-        <w:rPr>
-          <w:rFonts w:ascii="Times" w:hAnsi="Times"/>
-        </w:rPr>
-        <w:t>updatedAt</w:t>
-      </w:r>
-      <w:proofErr w:type="spellEnd"/>
-      <w:r>
-        <w:rPr>
-          <w:rFonts w:ascii="Times" w:hAnsi="Times"/>
-        </w:rPr>
-        <w:t xml:space="preserve">,  </w:t>
+        <w:t xml:space="preserve">  now() as createdAt,</w:t>
+      </w:r>
+    </w:p>
+    <w:p>
+      <w:pPr>
+        <w:pBdr>
+          <w:bottom w:val="single" w:sz="6" w:space="1" w:color="auto"/>
+        </w:pBdr>
+        <w:rPr>
+          <w:rFonts w:ascii="Times" w:hAnsi="Times"/>
+        </w:rPr>
+      </w:pPr>
+      <w:r>
+        <w:rPr>
+          <w:rFonts w:ascii="Times" w:hAnsi="Times"/>
+        </w:rPr>
+        <w:t xml:space="preserve">  now() as updatedAt,  </w:t>
       </w:r>
     </w:p>
     <w:p>
@@ -805,29 +478,7 @@
         <w:rPr>
           <w:rFonts w:ascii="Times" w:hAnsi="Times"/>
         </w:rPr>
-        <w:t xml:space="preserve">  </w:t>
-      </w:r>
-      <w:proofErr w:type="spellStart"/>
-      <w:r>
-        <w:rPr>
-          <w:rFonts w:ascii="Times" w:hAnsi="Times"/>
-        </w:rPr>
-        <w:t>staging_</w:t>
-      </w:r>
-      <w:proofErr w:type="gramStart"/>
-      <w:r>
-        <w:rPr>
-          <w:rFonts w:ascii="Times" w:hAnsi="Times"/>
-        </w:rPr>
-        <w:t>xr.description</w:t>
-      </w:r>
-      <w:proofErr w:type="spellEnd"/>
-      <w:proofErr w:type="gramEnd"/>
-      <w:r>
-        <w:rPr>
-          <w:rFonts w:ascii="Times" w:hAnsi="Times"/>
-        </w:rPr>
-        <w:t>,</w:t>
+        <w:t xml:space="preserve">  staging_xr.description,</w:t>
       </w:r>
     </w:p>
     <w:p>
@@ -859,43 +510,19 @@
         <w:rPr>
           <w:rFonts w:ascii="Times" w:hAnsi="Times"/>
         </w:rPr>
-        <w:t xml:space="preserve">  </w:t>
-      </w:r>
-      <w:proofErr w:type="gramStart"/>
-      <w:r>
-        <w:rPr>
-          <w:rFonts w:ascii="Times" w:hAnsi="Times"/>
-        </w:rPr>
-        <w:t>MAKEDATE(</w:t>
-      </w:r>
-      <w:proofErr w:type="spellStart"/>
-      <w:proofErr w:type="gramEnd"/>
-      <w:r>
-        <w:rPr>
-          <w:rFonts w:ascii="Times" w:hAnsi="Times"/>
-        </w:rPr>
-        <w:t>staging_xr</w:t>
-      </w:r>
-      <w:proofErr w:type="spellEnd"/>
-      <w:r>
-        <w:rPr>
-          <w:rFonts w:ascii="Times" w:hAnsi="Times"/>
-        </w:rPr>
-        <w:t xml:space="preserve">. startAt,1) as </w:t>
-      </w:r>
-      <w:proofErr w:type="spellStart"/>
-      <w:r>
-        <w:rPr>
-          <w:rFonts w:ascii="Times" w:hAnsi="Times"/>
-        </w:rPr>
-        <w:t>startAt</w:t>
-      </w:r>
-      <w:proofErr w:type="spellEnd"/>
-      <w:r>
-        <w:rPr>
-          <w:rFonts w:ascii="Times" w:hAnsi="Times"/>
-        </w:rPr>
-        <w:t>,</w:t>
+        <w:t xml:space="preserve">  MAKEDATE(staging_xr. startAt,</w:t>
+      </w:r>
+      <w:r>
+        <w:rPr>
+          <w:rFonts w:ascii="Times" w:hAnsi="Times"/>
+        </w:rPr>
+        <w:t xml:space="preserve"> 2</w:t>
+      </w:r>
+      <w:r>
+        <w:rPr>
+          <w:rFonts w:ascii="Times" w:hAnsi="Times"/>
+        </w:rPr>
+        <w:t>) as startAt,</w:t>
       </w:r>
     </w:p>
     <w:p>
@@ -927,65 +554,21 @@
         <w:rPr>
           <w:rFonts w:ascii="Times" w:hAnsi="Times"/>
         </w:rPr>
-        <w:t xml:space="preserve">from </w:t>
-      </w:r>
-      <w:proofErr w:type="spellStart"/>
-      <w:r>
-        <w:rPr>
-          <w:rFonts w:ascii="Times" w:hAnsi="Times"/>
-        </w:rPr>
-        <w:t>staging_xr</w:t>
-      </w:r>
-      <w:proofErr w:type="spellEnd"/>
-      <w:r>
-        <w:rPr>
-          <w:rFonts w:ascii="Times" w:hAnsi="Times"/>
-        </w:rPr>
-        <w:t>, schools</w:t>
-      </w:r>
-    </w:p>
-    <w:p>
-      <w:pPr>
-        <w:pBdr>
-          <w:bottom w:val="single" w:sz="6" w:space="1" w:color="auto"/>
-        </w:pBdr>
-      </w:pPr>
-      <w:r>
-        <w:rPr>
-          <w:rFonts w:ascii="Times" w:hAnsi="Times"/>
-        </w:rPr>
-        <w:t xml:space="preserve">where </w:t>
-      </w:r>
-      <w:proofErr w:type="spellStart"/>
-      <w:r>
-        <w:rPr>
-          <w:rFonts w:ascii="Times" w:hAnsi="Times"/>
-        </w:rPr>
-        <w:t>staging_</w:t>
-      </w:r>
-      <w:proofErr w:type="gramStart"/>
-      <w:r>
-        <w:rPr>
-          <w:rFonts w:ascii="Times" w:hAnsi="Times"/>
-        </w:rPr>
-        <w:t>xr.code</w:t>
-      </w:r>
-      <w:proofErr w:type="spellEnd"/>
-      <w:proofErr w:type="gramEnd"/>
-      <w:r>
-        <w:rPr>
-          <w:rFonts w:ascii="Times" w:hAnsi="Times"/>
-        </w:rPr>
-        <w:t xml:space="preserve"> = </w:t>
-      </w:r>
-      <w:proofErr w:type="spellStart"/>
-      <w:r>
-        <w:rPr>
-          <w:rFonts w:ascii="Times" w:hAnsi="Times"/>
-        </w:rPr>
-        <w:t>schools.code</w:t>
-      </w:r>
-      <w:proofErr w:type="spellEnd"/>
+        <w:t>from staging_xr, schools</w:t>
+      </w:r>
+    </w:p>
+    <w:p>
+      <w:pPr>
+        <w:pBdr>
+          <w:bottom w:val="single" w:sz="6" w:space="1" w:color="auto"/>
+        </w:pBdr>
+      </w:pPr>
+      <w:r>
+        <w:rPr>
+          <w:rFonts w:ascii="Times" w:hAnsi="Times"/>
+        </w:rPr>
+        <w:t>where staging_xr.code = schools.code</w:t>
+      </w:r>
     </w:p>
     <w:p>
       <w:pPr>
@@ -1009,15 +592,7 @@
     </w:p>
     <w:p>
       <w:r>
-        <w:t xml:space="preserve">set </w:t>
-      </w:r>
-      <w:proofErr w:type="spellStart"/>
-      <w:r>
-        <w:t>xr</w:t>
-      </w:r>
-      <w:proofErr w:type="spellEnd"/>
-      <w:r>
-        <w:t xml:space="preserve"> = 1</w:t>
+        <w:t>set xr = 1</w:t>
       </w:r>
     </w:p>
     <w:p>
@@ -1037,25 +612,7 @@
     </w:p>
     <w:p>
       <w:r>
-        <w:t xml:space="preserve">  where </w:t>
-      </w:r>
-      <w:proofErr w:type="spellStart"/>
-      <w:proofErr w:type="gramStart"/>
-      <w:r>
-        <w:t>projects.schoolId</w:t>
-      </w:r>
-      <w:proofErr w:type="spellEnd"/>
-      <w:proofErr w:type="gramEnd"/>
-      <w:r>
-        <w:t xml:space="preserve"> = schools.id and </w:t>
-      </w:r>
-      <w:proofErr w:type="spellStart"/>
-      <w:r>
-        <w:t>projects.xr</w:t>
-      </w:r>
-      <w:proofErr w:type="spellEnd"/>
-      <w:r>
-        <w:t xml:space="preserve"> = 1</w:t>
+        <w:t xml:space="preserve">  where projects.schoolId = schools.id and projects.xr = 1</w:t>
       </w:r>
     </w:p>
     <w:p>

</xml_diff>